<commit_message>
removed entry from the new line in the map
</commit_message>
<xml_diff>
--- a/SEM-FIB Tomography/Data preparation for SEM_FIB Tomography_Acquisition.docx
+++ b/SEM-FIB Tomography/Data preparation for SEM_FIB Tomography_Acquisition.docx
@@ -738,8 +738,8 @@
         <w:tblLook w:val="04A0" w:firstRow="1" w:lastRow="0" w:firstColumn="1" w:lastColumn="0" w:noHBand="0" w:noVBand="1"/>
       </w:tblPr>
       <w:tblGrid>
-        <w:gridCol w:w="3435"/>
-        <w:gridCol w:w="5586"/>
+        <w:gridCol w:w="3628"/>
+        <w:gridCol w:w="5393"/>
       </w:tblGrid>
       <w:tr>
         <w:tc>
@@ -1000,7 +1000,7 @@
               <w:rPr>
                 <w:lang w:val="en-US"/>
               </w:rPr>
-              <w:t>.entry.</w:t>
+              <w:t>.</w:t>
             </w:r>
             <w:r>
               <w:rPr>
@@ -1058,7 +1058,7 @@
               <w:rPr>
                 <w:lang w:val="en-US"/>
               </w:rPr>
-              <w:t>.entry.instrument.spot":"</w:t>
+              <w:t>.instrument.spot":"</w:t>
             </w:r>
             <w:proofErr w:type="spellStart"/>
             <w:r>

</xml_diff>